<commit_message>
Add environment and implementation of monitor total number of process
</commit_message>
<xml_diff>
--- a/DesignDocument.docx
+++ b/DesignDocument.docx
@@ -49,9 +49,6 @@
     <w:p>
       <w:pPr>
         <w:jc w:val="center"/>
-        <w:rPr>
-          <w:rFonts w:hint="eastAsia"/>
-        </w:rPr>
       </w:pPr>
       <w:r>
         <w:t>Li Tseng 304272081</w:t>
@@ -60,9 +57,6 @@
     <w:p>
       <w:pPr>
         <w:jc w:val="center"/>
-        <w:rPr>
-          <w:rFonts w:hint="eastAsia"/>
-        </w:rPr>
       </w:pPr>
     </w:p>
     <w:p>
@@ -91,11 +85,6 @@
       </w:r>
     </w:p>
     <w:p>
-      <w:pPr>
-        <w:rPr>
-          <w:rFonts w:hint="eastAsia"/>
-        </w:rPr>
-      </w:pPr>
       <w:r>
         <w:t xml:space="preserve">What we want to do in this design project is to prevent a process overload attack when using our shell in lab 1ab.  When there is an overload attack, out shell may be overloaded with too many bad processes so that our shell </w:t>
       </w:r>
@@ -122,11 +111,6 @@
       </w:r>
     </w:p>
     <w:p>
-      <w:pPr>
-        <w:rPr>
-          <w:rFonts w:hint="eastAsia"/>
-        </w:rPr>
-      </w:pPr>
       <w:r>
         <w:t xml:space="preserve">Second, we want to ensure fairness in other programs by checking the number of children that a parent has forked using </w:t>
       </w:r>
@@ -150,13 +134,7 @@
         <w:t xml:space="preserve"> forking.</w:t>
       </w:r>
     </w:p>
-    <w:p>
-      <w:pPr>
-        <w:rPr>
-          <w:rFonts w:hint="eastAsia"/>
-        </w:rPr>
-      </w:pPr>
-    </w:p>
+    <w:p/>
     <w:p/>
     <w:p>
       <w:pPr>
@@ -183,7 +161,147 @@
         <w:t>mplementation</w:t>
       </w:r>
     </w:p>
+    <w:p>
+      <w:r>
+        <w:t>&gt;  Monitor the total number of processes</w:t>
+      </w:r>
+    </w:p>
+    <w:p>
+      <w:r>
+        <w:t>In the first part of our approach, we want to monitor the total number of the processes on the shell, and kill it if it exceeds the given maximum number of processes.</w:t>
+      </w:r>
+    </w:p>
+    <w:p>
+      <w:r>
+        <w:t>We did this implementation in the function watchdog in execute-</w:t>
+      </w:r>
+      <w:proofErr w:type="spellStart"/>
+      <w:r>
+        <w:t>command.c</w:t>
+      </w:r>
+      <w:proofErr w:type="spellEnd"/>
+      <w:r>
+        <w:t xml:space="preserve">.  To get the process forked from </w:t>
+      </w:r>
+      <w:proofErr w:type="spellStart"/>
+      <w:r>
+        <w:t>timetrash</w:t>
+      </w:r>
+      <w:proofErr w:type="spellEnd"/>
+      <w:r>
+        <w:t>, we scan the processes in folder /</w:t>
+      </w:r>
+      <w:proofErr w:type="spellStart"/>
+      <w:r>
+        <w:t>proc</w:t>
+      </w:r>
+      <w:proofErr w:type="spellEnd"/>
+      <w:r>
+        <w:t xml:space="preserve"> and pass the information in the file to get the </w:t>
+      </w:r>
+      <w:proofErr w:type="spellStart"/>
+      <w:r>
+        <w:t>gid</w:t>
+      </w:r>
+      <w:proofErr w:type="spellEnd"/>
+      <w:r>
+        <w:t xml:space="preserve"> and </w:t>
+      </w:r>
+      <w:proofErr w:type="spellStart"/>
+      <w:proofErr w:type="gramStart"/>
+      <w:r>
+        <w:t>pid</w:t>
+      </w:r>
+      <w:proofErr w:type="spellEnd"/>
+      <w:proofErr w:type="gramEnd"/>
+      <w:r>
+        <w:t xml:space="preserve"> from it.  Then, we can distinguish the processes with same </w:t>
+      </w:r>
+      <w:proofErr w:type="spellStart"/>
+      <w:r>
+        <w:t>gid</w:t>
+      </w:r>
+      <w:proofErr w:type="spellEnd"/>
+      <w:r>
+        <w:t xml:space="preserve"> as </w:t>
+      </w:r>
+      <w:proofErr w:type="spellStart"/>
+      <w:r>
+        <w:t>timetrash</w:t>
+      </w:r>
+      <w:proofErr w:type="spellEnd"/>
+      <w:r>
+        <w:t xml:space="preserve">.  As the processes with same </w:t>
+      </w:r>
+      <w:proofErr w:type="spellStart"/>
+      <w:r>
+        <w:t>gid</w:t>
+      </w:r>
+      <w:proofErr w:type="spellEnd"/>
+      <w:r>
+        <w:t xml:space="preserve"> as </w:t>
+      </w:r>
+      <w:proofErr w:type="spellStart"/>
+      <w:r>
+        <w:t>timetrash</w:t>
+      </w:r>
+      <w:proofErr w:type="spellEnd"/>
+      <w:r>
+        <w:t xml:space="preserve"> increase, we update the number of process accordingly.  When it exceeds the given maximum number of processes, we will kill all the processes with same </w:t>
+      </w:r>
+      <w:proofErr w:type="spellStart"/>
+      <w:r>
+        <w:t>gid</w:t>
+      </w:r>
+      <w:proofErr w:type="spellEnd"/>
+      <w:r>
+        <w:t xml:space="preserve">.  So that </w:t>
+      </w:r>
+      <w:proofErr w:type="spellStart"/>
+      <w:r>
+        <w:t>timetrash</w:t>
+      </w:r>
+      <w:proofErr w:type="spellEnd"/>
+      <w:r>
+        <w:t xml:space="preserve"> </w:t>
+      </w:r>
+      <w:proofErr w:type="gramStart"/>
+      <w:r>
+        <w:t>can not</w:t>
+      </w:r>
+      <w:proofErr w:type="gramEnd"/>
+      <w:r>
+        <w:t xml:space="preserve"> fork anymore processes, or it may occupy too much resources on the shell, which may let the shell crash.</w:t>
+      </w:r>
+    </w:p>
+    <w:p>
+      <w:bookmarkStart w:id="0" w:name="_GoBack"/>
+      <w:bookmarkEnd w:id="0"/>
+    </w:p>
     <w:p/>
+    <w:p/>
+    <w:p>
+      <w:r>
+        <w:lastRenderedPageBreak/>
+        <w:t>&gt;  Environment</w:t>
+      </w:r>
+    </w:p>
+    <w:p>
+      <w:r>
+        <w:t xml:space="preserve">At first, we run our program on UCLA CS lion server.  However, as we tried to test our program and let it </w:t>
+      </w:r>
+      <w:proofErr w:type="gramStart"/>
+      <w:r>
+        <w:t>fork</w:t>
+      </w:r>
+      <w:proofErr w:type="gramEnd"/>
+      <w:r>
+        <w:t xml:space="preserve"> as much as it can, it will let the server out of usage.</w:t>
+      </w:r>
+      <w:r>
+        <w:t xml:space="preserve">  After that, we change our environment to the cs111 distribution on virtual machine.  Even if we crash the shell, we just need to reboot it then everything is good again.  We won’t affect other users like what we did on the server.</w:t>
+      </w:r>
+    </w:p>
     <w:p/>
     <w:p/>
     <w:p/>
@@ -216,12 +334,7 @@
     </w:p>
     <w:p>
       <w:r>
-        <w:t>Second, by increasing the nice factor when a process trying to for</w:t>
-      </w:r>
-      <w:bookmarkStart w:id="0" w:name="_GoBack"/>
-      <w:bookmarkEnd w:id="0"/>
-      <w:r>
-        <w:t xml:space="preserve">k too many child processes, we can let it fork slower.  Hence, it won’t occupy the shared resources on the shell, which may let other users </w:t>
+        <w:t xml:space="preserve">Second, by increasing the nice factor when a process trying to fork too many child processes, we can let it fork slower.  Hence, it won’t occupy the shared resources on the shell, which may let other users </w:t>
       </w:r>
       <w:r>
         <w:t>cannot</w:t>
@@ -1210,7 +1323,7 @@
 </file>
 
 <file path=customXml/itemProps1.xml><?xml version="1.0" encoding="utf-8"?>
-<ds:datastoreItem xmlns:ds="http://schemas.openxmlformats.org/officeDocument/2006/customXml" ds:itemID="{3071E84A-AAC2-9445-95C2-17C4D6F78F1D}">
+<ds:datastoreItem xmlns:ds="http://schemas.openxmlformats.org/officeDocument/2006/customXml" ds:itemID="{740BBF8B-6C9C-2745-A2B6-A2EC1197F7C9}">
   <ds:schemaRefs>
     <ds:schemaRef ds:uri="http://schemas.openxmlformats.org/officeDocument/2006/bibliography"/>
   </ds:schemaRefs>

</xml_diff>